<commit_message>
Fix typo and add item in release notes identified by @shorowit
</commit_message>
<xml_diff>
--- a/doc/ReleaseNotes/OpenStudio_Release_Notes_2_8_0_20181012.docx
+++ b/doc/ReleaseNotes/OpenStudio_Release_Notes_2_8_0_20181012.docx
@@ -448,10 +448,7 @@
         <w:t>.</w:t>
       </w:r>
       <w:r>
-        <w:t xml:space="preserve"> </w:t>
-      </w:r>
-      <w:r>
-        <w:t>SketchUp must be installed before OpenStudio to automatically activate the plugin.  If you install SketchUp after OpenStudio, simply rerun the OpenStudio installer.</w:t>
+        <w:t xml:space="preserve"> SketchUp must be installed before OpenStudio to automatically activate the plugin.  If you install SketchUp after OpenStudio, simply rerun the OpenStudio installer.</w:t>
       </w:r>
     </w:p>
     <w:p>
@@ -462,8 +459,6 @@
           <w:numId w:val="3"/>
         </w:numPr>
       </w:pPr>
-      <w:bookmarkStart w:id="0" w:name="_GoBack"/>
-      <w:bookmarkEnd w:id="0"/>
       <w:r>
         <w:t xml:space="preserve">Download and install </w:t>
       </w:r>
@@ -645,7 +640,12 @@
         <w:t xml:space="preserve"> </w:t>
       </w:r>
       <w:r>
-        <w:t>ElectricEquipment</w:t>
+        <w:t>Ele</w:t>
+      </w:r>
+      <w:bookmarkStart w:id="0" w:name="_GoBack"/>
+      <w:bookmarkEnd w:id="0"/>
+      <w:r>
+        <w:t>ctricEquipment</w:t>
       </w:r>
       <w:r>
         <w:t>I</w:t>
@@ -669,22 +669,41 @@
         <w:t xml:space="preserve"> </w:t>
       </w:r>
       <w:r>
-        <w:t>The DefaultConstructionSet now has an Adiabatic Surface Construction</w:t>
+        <w:t>Users can now</w:t>
+      </w:r>
+      <w:r>
+        <w:t xml:space="preserve"> set sequential load heating/cooling fractions for equipment on the </w:t>
+      </w:r>
+      <w:proofErr w:type="spellStart"/>
+      <w:r>
+        <w:t>ZoneHVACEquipmentList</w:t>
+      </w:r>
+      <w:proofErr w:type="spellEnd"/>
+      <w:r>
+        <w:t xml:space="preserve"> object</w:t>
       </w:r>
       <w:r>
         <w:t xml:space="preserve">. </w:t>
       </w:r>
       <w:r>
+        <w:t xml:space="preserve">The </w:t>
+      </w:r>
+      <w:proofErr w:type="spellStart"/>
+      <w:r>
+        <w:t>DefaultConstructionSet</w:t>
+      </w:r>
+      <w:proofErr w:type="spellEnd"/>
+      <w:r>
+        <w:t xml:space="preserve"> now has an Adiabatic Surface Construction</w:t>
+      </w:r>
+      <w:r>
+        <w:t xml:space="preserve">. </w:t>
+      </w:r>
+      <w:r>
         <w:t>End-Use Subcategory</w:t>
       </w:r>
       <w:r>
-        <w:t xml:space="preserve"> fields were</w:t>
-      </w:r>
-      <w:r>
-        <w:t xml:space="preserve"> added for pumps</w:t>
-      </w:r>
-      <w:r>
-        <w:t xml:space="preserve">. </w:t>
+        <w:t xml:space="preserve"> fields were added for pumps. </w:t>
       </w:r>
     </w:p>
     <w:p>
@@ -721,22 +740,7 @@
         </w:numPr>
       </w:pPr>
       <w:r>
-        <w:t xml:space="preserve">Remove 'file://' prefix </w:t>
-      </w:r>
-      <w:r>
-        <w:t>for file</w:t>
-      </w:r>
-      <w:r>
-        <w:t xml:space="preserve"> paths</w:t>
-      </w:r>
-      <w:r>
-        <w:t xml:space="preserve"> listed in OSM files.  External files are now referenced by filename only with search path specified in OSW.  Affects</w:t>
-      </w:r>
-      <w:r>
-        <w:t xml:space="preserve"> WeatherFile</w:t>
-      </w:r>
-      <w:r>
-        <w:t xml:space="preserve"> and ScheduleFile.</w:t>
+        <w:t>Remove 'file://' prefix for file paths listed in OSM files.  External files are now referenced by filename only with search path specified in OSW.  Affects WeatherFile and ScheduleFile.</w:t>
       </w:r>
     </w:p>
     <w:p>
@@ -787,10 +791,30 @@
         <w:t>,</w:t>
       </w:r>
       <w:r>
-        <w:t xml:space="preserve"> LifeCyleCost objects can</w:t>
-      </w:r>
-      <w:r>
-        <w:t xml:space="preserve"> longer</w:t>
+        <w:t xml:space="preserve"> </w:t>
+      </w:r>
+      <w:proofErr w:type="spellStart"/>
+      <w:r>
+        <w:t>LifeCy</w:t>
+      </w:r>
+      <w:r>
+        <w:t>c</w:t>
+      </w:r>
+      <w:r>
+        <w:t>leCost</w:t>
+      </w:r>
+      <w:proofErr w:type="spellEnd"/>
+      <w:r>
+        <w:t xml:space="preserve"> objects can</w:t>
+      </w:r>
+      <w:r>
+        <w:t xml:space="preserve"> </w:t>
+      </w:r>
+      <w:r>
+        <w:t xml:space="preserve">no </w:t>
+      </w:r>
+      <w:r>
+        <w:t>longer</w:t>
       </w:r>
       <w:r>
         <w:t xml:space="preserve"> bear the same name (#3458)</w:t>
@@ -832,19 +856,7 @@
         </w:numPr>
       </w:pPr>
       <w:r>
-        <w:t>Remove non-implemented</w:t>
-      </w:r>
-      <w:r>
-        <w:t xml:space="preserve"> </w:t>
-      </w:r>
-      <w:r>
-        <w:t xml:space="preserve">UtilityCost_* objects from API </w:t>
-      </w:r>
-      <w:r>
-        <w:t>documentation</w:t>
-      </w:r>
-      <w:r>
-        <w:t xml:space="preserve"> (#3462)</w:t>
+        <w:t>Remove non-implemented UtilityCost_* objects from API documentation (#3462)</w:t>
       </w:r>
     </w:p>
     <w:p>
@@ -943,6 +955,7 @@
         </w:numPr>
       </w:pPr>
       <w:r>
+        <w:lastRenderedPageBreak/>
         <w:t>If the supply component that is cloned is connected to a PlantLoop, we try to the connect the clone to the same PlantLoop by adding a demand branch</w:t>
       </w:r>
     </w:p>
@@ -955,7 +968,6 @@
         </w:numPr>
       </w:pPr>
       <w:r>
-        <w:lastRenderedPageBreak/>
         <w:t>PlantLoop::clone was added and follows the same logic. This method will clone a Plant Loop with the following rationale:</w:t>
       </w:r>
     </w:p>
@@ -1264,6 +1276,7 @@
         </w:rPr>
       </w:pPr>
       <w:r>
+        <w:lastRenderedPageBreak/>
         <w:t xml:space="preserve">Adds the ability to model air to water heat pumps on hot water loops in place of boilers. The equipment is modeled with a PlantComponentUserDefined object.  A full air to water heat pump object will be available in the next EnergyPlus/OpenStudio release.  </w:t>
       </w:r>
     </w:p>
@@ -1279,7 +1292,6 @@
         </w:rPr>
       </w:pPr>
       <w:r>
-        <w:lastRenderedPageBreak/>
         <w:t>Change the default condenser loop to follow OATwb with 7F approach instead of a fixed setpoint temperature</w:t>
       </w:r>
       <w:r>
@@ -1513,10 +1525,7 @@
         </w:numPr>
       </w:pPr>
       <w:r>
-        <w:t>F</w:t>
-      </w:r>
-      <w:r>
-        <w:t>ix issue where duplicate internal mass objects were being added to the same zone</w:t>
+        <w:t>Fix issue where duplicate internal mass objects were being added to the same zone</w:t>
       </w:r>
       <w:r>
         <w:t>.</w:t>
@@ -1531,10 +1540,7 @@
         </w:numPr>
       </w:pPr>
       <w:r>
-        <w:t>A</w:t>
-      </w:r>
-      <w:r>
-        <w:t>dd more detailed error messages for economizers</w:t>
+        <w:t>Add more detailed error messages for economizers</w:t>
       </w:r>
       <w:r>
         <w:t>.</w:t>
@@ -1549,10 +1555,7 @@
         </w:numPr>
       </w:pPr>
       <w:r>
-        <w:t>S</w:t>
-      </w:r>
-      <w:r>
-        <w:t xml:space="preserve">et heating maximum air flow fraction to 1.0 for </w:t>
+        <w:t xml:space="preserve">Set heating maximum air flow fraction to 1.0 for </w:t>
       </w:r>
       <w:r>
         <w:t>ZoneHVACIdealLoadsAirSystem</w:t>
@@ -4701,7 +4704,7 @@
 </file>
 
 <file path=customXml/itemProps1.xml><?xml version="1.0" encoding="utf-8"?>
-<ds:datastoreItem xmlns:ds="http://schemas.openxmlformats.org/officeDocument/2006/customXml" ds:itemID="{A0F1456C-AEAE-4D9E-9807-D29AEF997D23}">
+<ds:datastoreItem xmlns:ds="http://schemas.openxmlformats.org/officeDocument/2006/customXml" ds:itemID="{E1EA8370-A3ED-4DF9-ADFD-111A057ED8F7}">
   <ds:schemaRefs>
     <ds:schemaRef ds:uri="http://schemas.openxmlformats.org/officeDocument/2006/bibliography"/>
   </ds:schemaRefs>

</xml_diff>